<commit_message>
TS 5.1  Tamil Ghanam and Jatai final loaded
</commit_message>
<xml_diff>
--- a/TS Jatai Ghanam Project/TS 5.1/TS 5.1 Ghanam Tamil Corrections.docx
+++ b/TS Jatai Ghanam Project/TS 5.1/TS 5.1 Ghanam Tamil Corrections.docx
@@ -100,10 +100,9 @@
           <w:bCs/>
           <w:sz w:val="32"/>
           <w:szCs w:val="32"/>
-          <w:highlight w:val="red"/>
           <w:u w:val="single"/>
         </w:rPr>
-        <w:t>?????</w:t>
+        <w:t>30th June 2024</w:t>
       </w:r>
     </w:p>
     <w:p>
@@ -8715,7 +8714,7 @@
               <w:adjustRightInd w:val="0"/>
               <w:spacing w:before="0" w:line="240" w:lineRule="auto"/>
               <w:rPr>
-                <w:rFonts w:cstheme="minorBidi" w:hint="cs"/>
+                <w:rFonts w:cstheme="minorBidi"/>
                 <w:color w:val="FF0000"/>
                 <w:szCs w:val="40"/>
                 <w:lang w:bidi="ta-IN"/>
@@ -24044,7 +24043,7 @@
           <w:szCs w:val="32"/>
           <w:u w:val="single"/>
         </w:rPr>
-        <w:t>4.7</w:t>
+        <w:t>5.1</w:t>
       </w:r>
       <w:r>
         <w:rPr>

</xml_diff>